<commit_message>
NASIS_data_to_EDIT_multiple.Rmd modified to accept NAs for any variable. Mapunits in MLRA proccess changed to us Shiny app instead of the mapunits_in_MLRA.Rmd file. Mapping features added, but commented out to avoid them causing issues for novice users. Workflow changes described in read_me.docx.
</commit_message>
<xml_diff>
--- a/read_me.docx
+++ b/read_me.docx
@@ -60,23 +60,14 @@
           <w:rPr>
             <w:rStyle w:val="Hyperlink"/>
           </w:rPr>
-          <w:t>instruct</w:t>
-        </w:r>
-        <w:r>
-          <w:rPr>
-            <w:rStyle w:val="Hyperlink"/>
-          </w:rPr>
-          <w:t>i</w:t>
-        </w:r>
-        <w:r>
-          <w:rPr>
-            <w:rStyle w:val="Hyperlink"/>
-          </w:rPr>
-          <w:t>ons</w:t>
+          <w:t>instructions</w:t>
         </w:r>
       </w:hyperlink>
       <w:r>
-        <w:t xml:space="preserve"> for setting up R and downloading packages. You do not need to do Step 6 –Connect Local NASIS, unless you want to. If you take the NRCS Statistics for Soil Survey course, you will need to do Step 6, as this document is the pre-class assignment for that course. Step 6 will create a connection between NASIS and R and creates a very useful way to work with NASIS data.  </w:t>
+        <w:t xml:space="preserve"> for setting up R and downloading packages. You do not need to do Step 6 –Connect Local NASIS, </w:t>
+      </w:r>
+      <w:r>
+        <w:t>but I recommend doing so to allow R to interact with NASIS for other purposes. It is a very efficient way of accessing NASIS data.</w:t>
       </w:r>
     </w:p>
     <w:p>
@@ -140,7 +131,13 @@
         </w:numPr>
       </w:pPr>
       <w:r>
-        <w:t xml:space="preserve">Find downloaded zip file, copy, navigate/create a folder where you want all ‘EDIT ecosite data’ workflow files to be stored, paste </w:t>
+        <w:t xml:space="preserve">Find </w:t>
+      </w:r>
+      <w:r>
+        <w:t xml:space="preserve">the </w:t>
+      </w:r>
+      <w:r>
+        <w:t xml:space="preserve">downloaded zip file, copy, navigate/create a folder where you want all ‘EDIT ecosite data’ workflow files to be stored, paste </w:t>
       </w:r>
     </w:p>
     <w:p>
@@ -180,88 +177,18 @@
         <w:ind w:left="720"/>
       </w:pPr>
       <w:r>
-        <w:t xml:space="preserve">This process can be completed using the </w:t>
-      </w:r>
-      <w:proofErr w:type="spellStart"/>
-      <w:r>
-        <w:t>mapunits_in_MLRA</w:t>
-      </w:r>
-      <w:r>
-        <w:t>.Rmd</w:t>
-      </w:r>
-      <w:proofErr w:type="spellEnd"/>
-      <w:r>
-        <w:t xml:space="preserve"> file. This is a very simple process that leverages work done by Dylan Beaudette to define relationships between </w:t>
-      </w:r>
-      <w:proofErr w:type="spellStart"/>
-      <w:r>
-        <w:t>mukeys</w:t>
-      </w:r>
-      <w:proofErr w:type="spellEnd"/>
-      <w:r>
-        <w:t xml:space="preserve"> and MLRAs. </w:t>
-      </w:r>
-    </w:p>
-    <w:p>
-      <w:pPr>
-        <w:pStyle w:val="ListParagraph"/>
-        <w:numPr>
-          <w:ilvl w:val="0"/>
-          <w:numId w:val="7"/>
-        </w:numPr>
-      </w:pPr>
-      <w:r>
-        <w:t xml:space="preserve">Open </w:t>
-      </w:r>
-      <w:proofErr w:type="spellStart"/>
-      <w:r>
-        <w:t>mapunits_in_MLRA.Rmd</w:t>
-      </w:r>
-      <w:proofErr w:type="spellEnd"/>
-      <w:r>
-        <w:t xml:space="preserve"> </w:t>
-      </w:r>
-      <w:r>
-        <w:t>from the new folder you created in Step 1.</w:t>
-      </w:r>
-    </w:p>
-    <w:p>
-      <w:pPr>
-        <w:pStyle w:val="ListParagraph"/>
-        <w:numPr>
-          <w:ilvl w:val="0"/>
-          <w:numId w:val="7"/>
-        </w:numPr>
-      </w:pPr>
-      <w:r>
-        <w:t xml:space="preserve">Make the necessary adjustments to the defined MLRA as explained by the script. </w:t>
-      </w:r>
-    </w:p>
-    <w:p>
-      <w:pPr>
-        <w:pStyle w:val="ListParagraph"/>
-        <w:numPr>
-          <w:ilvl w:val="0"/>
-          <w:numId w:val="7"/>
-        </w:numPr>
-      </w:pPr>
-      <w:r>
-        <w:t>Click ‘Knit’ on the toolbar</w:t>
-      </w:r>
-    </w:p>
-    <w:p>
-      <w:pPr>
-        <w:pStyle w:val="ListParagraph"/>
-        <w:numPr>
-          <w:ilvl w:val="0"/>
-          <w:numId w:val="7"/>
-        </w:numPr>
-      </w:pPr>
-      <w:r>
-        <w:t>Consider saving</w:t>
-      </w:r>
-      <w:r>
-        <w:t xml:space="preserve"> the html output for easy access to a list of map units within your MLRA.</w:t>
+        <w:t xml:space="preserve">I built a Shiny app that allows you to determine what map units are in your MLRA of interest. The Shiny app is essentially a way of filtering data produced and maintained by Dylan Beaudette (NRCS Research Soil Scientist). This methodology uses SSURGO data, so if you are using STATSGO data in places where SSURGO isn’t available (such as Alaska and other NOTCOM areas), you will need to use a different approach. Visit the ‘Mapunits in MLRA’ Shiny app </w:t>
+      </w:r>
+      <w:hyperlink r:id="rId9" w:history="1">
+        <w:r>
+          <w:rPr>
+            <w:rStyle w:val="Hyperlink"/>
+          </w:rPr>
+          <w:t>here</w:t>
+        </w:r>
+      </w:hyperlink>
+      <w:r>
+        <w:t xml:space="preserve">. </w:t>
       </w:r>
     </w:p>
     <w:p>
@@ -300,7 +227,22 @@
         </w:numPr>
       </w:pPr>
       <w:r>
-        <w:t>NASIS &gt; Reports &gt; MLRA01_Portland &gt; EXPORT – Ecological site concept data by MUKEY list v2</w:t>
+        <w:t>NASIS &gt; Reports &gt; MLRA0</w:t>
+      </w:r>
+      <w:r>
+        <w:t>2</w:t>
+      </w:r>
+      <w:r>
+        <w:t>_</w:t>
+      </w:r>
+      <w:r>
+        <w:t>Davis</w:t>
+      </w:r>
+      <w:r>
+        <w:t xml:space="preserve"> &gt; EXPORT – Ecological site concept data by MUKEY list v</w:t>
+      </w:r>
+      <w:r>
+        <w:t>3</w:t>
       </w:r>
       <w:r>
         <w:t xml:space="preserve"> (report created by Steve Campbell, workflow shown to me by Jamin Johanson)</w:t>
@@ -360,15 +302,7 @@
         <w:t xml:space="preserve">the folder with other ‘EDIT ecosite data’ files </w:t>
       </w:r>
       <w:r>
-        <w:t>&gt; name “</w:t>
-      </w:r>
-      <w:proofErr w:type="spellStart"/>
-      <w:r>
-        <w:t>ecosite_report</w:t>
-      </w:r>
-      <w:proofErr w:type="spellEnd"/>
-      <w:r>
-        <w:t>” &gt; drop down ‘Save as type’ &gt; CSV UTF-8 (Comma delimited) &gt; Save</w:t>
+        <w:t>&gt; name “ecosite_report” &gt; drop down ‘Save as type’ &gt; CSV UTF-8 (Comma delimited) &gt; Save</w:t>
       </w:r>
       <w:r>
         <w:t xml:space="preserve">. </w:t>
@@ -403,20 +337,7 @@
         </w:numPr>
       </w:pPr>
       <w:r>
-        <w:t xml:space="preserve">Open </w:t>
-      </w:r>
-      <w:proofErr w:type="spellStart"/>
-      <w:r>
-        <w:t>active_</w:t>
-      </w:r>
-      <w:proofErr w:type="gramStart"/>
-      <w:r>
-        <w:t>ecosites.Rmd</w:t>
-      </w:r>
-      <w:proofErr w:type="spellEnd"/>
-      <w:proofErr w:type="gramEnd"/>
-      <w:r>
-        <w:t xml:space="preserve"> in R Studio</w:t>
+        <w:t>Open active_ecosites.Rmd in R Studio</w:t>
       </w:r>
     </w:p>
     <w:p>
@@ -452,15 +373,7 @@
         </w:numPr>
       </w:pPr>
       <w:r>
-        <w:t xml:space="preserve">Select and copy the list of ecosites as instructed in the </w:t>
-      </w:r>
-      <w:proofErr w:type="spellStart"/>
-      <w:r>
-        <w:t>active_ecosites.Rmd</w:t>
-      </w:r>
-      <w:proofErr w:type="spellEnd"/>
-      <w:r>
-        <w:t xml:space="preserve"> file.</w:t>
+        <w:t>Select and copy the list of ecosites as instructed in the active_ecosites.Rmd file.</w:t>
       </w:r>
     </w:p>
     <w:p>
@@ -498,16 +411,28 @@
           <w:b/>
           <w:bCs/>
         </w:rPr>
+        <w:t>Create report for single ecosite</w:t>
+      </w:r>
+    </w:p>
+    <w:p>
+      <w:pPr>
+        <w:ind w:left="720"/>
+      </w:pPr>
+      <w:r>
+        <w:t xml:space="preserve">This step creates a report for a single ecosite. If you want to produce a report for multiple ecosites or all the ecosites in your MLRA, go to Step 4. </w:t>
+      </w:r>
+    </w:p>
+    <w:p>
+      <w:pPr>
+        <w:pStyle w:val="ListParagraph"/>
+        <w:numPr>
+          <w:ilvl w:val="0"/>
+          <w:numId w:val="9"/>
+        </w:numPr>
+      </w:pPr>
+      <w:r>
         <w:lastRenderedPageBreak/>
-        <w:t>Create report for single ecosite</w:t>
-      </w:r>
-    </w:p>
-    <w:p>
-      <w:pPr>
-        <w:ind w:left="720"/>
-      </w:pPr>
-      <w:r>
-        <w:t xml:space="preserve">This step creates a report for a single ecosite. If you want to produce a report for multiple ecosites or all the ecosites in your MLRA, go to Step 4. </w:t>
+        <w:t>Open ‘NASIS_data_to_EDIT_single.Rmd’</w:t>
       </w:r>
     </w:p>
     <w:p>
@@ -519,20 +444,7 @@
         </w:numPr>
       </w:pPr>
       <w:r>
-        <w:t>Open ‘</w:t>
-      </w:r>
-      <w:proofErr w:type="spellStart"/>
-      <w:r>
-        <w:t>NASIS_data_to_EDIT_</w:t>
-      </w:r>
-      <w:proofErr w:type="gramStart"/>
-      <w:r>
-        <w:t>single.Rmd</w:t>
-      </w:r>
-      <w:proofErr w:type="spellEnd"/>
-      <w:proofErr w:type="gramEnd"/>
-      <w:r>
-        <w:t>’</w:t>
+        <w:t>Follow the instructions in that file to change the file path to your NASIS report created in Step 2.</w:t>
       </w:r>
     </w:p>
     <w:p>
@@ -544,32 +456,7 @@
         </w:numPr>
       </w:pPr>
       <w:r>
-        <w:t>Follow the instructions in that file to change the file path to your NASIS report created in Step 2.</w:t>
-      </w:r>
-    </w:p>
-    <w:p>
-      <w:pPr>
-        <w:pStyle w:val="ListParagraph"/>
-        <w:numPr>
-          <w:ilvl w:val="0"/>
-          <w:numId w:val="9"/>
-        </w:numPr>
-      </w:pPr>
-      <w:r>
-        <w:t>Change the ecosite id code as described in ‘</w:t>
-      </w:r>
-      <w:proofErr w:type="spellStart"/>
-      <w:r>
-        <w:t>NASIS_data_to_EDIT_</w:t>
-      </w:r>
-      <w:proofErr w:type="gramStart"/>
-      <w:r>
-        <w:t>single.Rmd</w:t>
-      </w:r>
-      <w:proofErr w:type="spellEnd"/>
-      <w:proofErr w:type="gramEnd"/>
-      <w:r>
-        <w:t>’</w:t>
+        <w:t>Change the ecosite id code as described in ‘NASIS_data_to_EDIT_single.Rmd’</w:t>
       </w:r>
     </w:p>
     <w:p>
@@ -636,15 +523,7 @@
         <w:t xml:space="preserve">will automatically </w:t>
       </w:r>
       <w:r>
-        <w:t>save them with the ecosite id code (</w:t>
-      </w:r>
-      <w:proofErr w:type="gramStart"/>
-      <w:r>
-        <w:t>i.e.</w:t>
-      </w:r>
-      <w:proofErr w:type="gramEnd"/>
-      <w:r>
-        <w:t xml:space="preserve"> </w:t>
+        <w:t xml:space="preserve">save them with the ecosite id code (i.e. </w:t>
       </w:r>
       <w:r>
         <w:t>R018XI163CA</w:t>
@@ -662,18 +541,47 @@
         </w:numPr>
       </w:pPr>
       <w:r>
+        <w:t>Open ‘NASIS_data_to_EDIT_multiple.Rmd’</w:t>
+      </w:r>
+    </w:p>
+    <w:p>
+      <w:pPr>
+        <w:pStyle w:val="ListParagraph"/>
+        <w:numPr>
+          <w:ilvl w:val="0"/>
+          <w:numId w:val="8"/>
+        </w:numPr>
+      </w:pPr>
+      <w:r>
+        <w:t>Follow the instructions in that file to change the file path to your NASIS report created in Step 2.</w:t>
+      </w:r>
+    </w:p>
+    <w:p>
+      <w:pPr>
+        <w:pStyle w:val="ListParagraph"/>
+        <w:numPr>
+          <w:ilvl w:val="0"/>
+          <w:numId w:val="8"/>
+        </w:numPr>
+      </w:pPr>
+      <w:r>
+        <w:t xml:space="preserve">Save file </w:t>
+      </w:r>
+    </w:p>
+    <w:p>
+      <w:pPr>
+        <w:pStyle w:val="ListParagraph"/>
+        <w:numPr>
+          <w:ilvl w:val="0"/>
+          <w:numId w:val="8"/>
+        </w:numPr>
+      </w:pPr>
+      <w:r>
         <w:t>Open ‘</w:t>
       </w:r>
-      <w:proofErr w:type="spellStart"/>
-      <w:r>
-        <w:t>NASIS_data_to_EDIT_</w:t>
-      </w:r>
-      <w:proofErr w:type="gramStart"/>
-      <w:r>
-        <w:t>multiple.Rmd</w:t>
-      </w:r>
-      <w:proofErr w:type="spellEnd"/>
-      <w:proofErr w:type="gramEnd"/>
+      <w:r>
+        <w:t>for_loop_file.R</w:t>
+      </w:r>
       <w:r>
         <w:t>’</w:t>
       </w:r>
@@ -687,7 +595,13 @@
         </w:numPr>
       </w:pPr>
       <w:r>
-        <w:t>Follow the instructions in that file to change the file path to your NASIS report created in Step 2.</w:t>
+        <w:t xml:space="preserve">Replace the list of ecosites with your list of ecosites created in Step 3. Make sure that you remove any erroneous ecosites. Make sure that the list follows the format of  </w:t>
+      </w:r>
+      <w:r>
+        <w:t>c(‘F018XC201CA’, ‘F018XI205CA’, ‘R018XI163CA’)</w:t>
+      </w:r>
+      <w:r>
+        <w:t xml:space="preserve">. </w:t>
       </w:r>
     </w:p>
     <w:p>
@@ -699,7 +613,7 @@
         </w:numPr>
       </w:pPr>
       <w:r>
-        <w:t xml:space="preserve">Save file </w:t>
+        <w:t xml:space="preserve">Ctrl + a then click Run in the top right corner. </w:t>
       </w:r>
     </w:p>
     <w:p>
@@ -711,74 +625,73 @@
         </w:numPr>
       </w:pPr>
       <w:r>
-        <w:t>Open ‘</w:t>
-      </w:r>
-      <w:proofErr w:type="spellStart"/>
-      <w:r>
-        <w:t>for_loop_</w:t>
-      </w:r>
-      <w:proofErr w:type="gramStart"/>
-      <w:r>
-        <w:t>file.R</w:t>
-      </w:r>
-      <w:proofErr w:type="spellEnd"/>
-      <w:proofErr w:type="gramEnd"/>
-      <w:r>
-        <w:t>’</w:t>
-      </w:r>
-    </w:p>
-    <w:p>
-      <w:pPr>
-        <w:pStyle w:val="ListParagraph"/>
-        <w:numPr>
-          <w:ilvl w:val="0"/>
-          <w:numId w:val="8"/>
-        </w:numPr>
-      </w:pPr>
-      <w:r>
-        <w:t xml:space="preserve">Replace the list of ecosites with your list of ecosites created in Step 3. Make sure that you remove any erroneous ecosites. Make sure that the list follows the format </w:t>
-      </w:r>
-      <w:proofErr w:type="gramStart"/>
-      <w:r>
-        <w:t xml:space="preserve">of  </w:t>
-      </w:r>
-      <w:r>
-        <w:t>c</w:t>
-      </w:r>
-      <w:proofErr w:type="gramEnd"/>
-      <w:r>
-        <w:t>(‘F018XC201CA’, ‘F018XI205CA’, ‘R018XI163CA’)</w:t>
-      </w:r>
-      <w:r>
-        <w:t xml:space="preserve">. </w:t>
-      </w:r>
-    </w:p>
-    <w:p>
-      <w:pPr>
-        <w:pStyle w:val="ListParagraph"/>
-        <w:numPr>
-          <w:ilvl w:val="0"/>
-          <w:numId w:val="8"/>
-        </w:numPr>
-      </w:pPr>
-      <w:r>
-        <w:t xml:space="preserve">Ctrl + a then click Run in the top right corner. </w:t>
-      </w:r>
-    </w:p>
-    <w:p>
-      <w:pPr>
-        <w:pStyle w:val="ListParagraph"/>
-        <w:numPr>
-          <w:ilvl w:val="0"/>
-          <w:numId w:val="8"/>
-        </w:numPr>
-      </w:pPr>
-      <w:r>
         <w:t>Html reports for all your ecosites will be in your folder</w:t>
       </w:r>
     </w:p>
+    <w:p>
+      <w:pPr>
+        <w:pStyle w:val="ListParagraph"/>
+        <w:numPr>
+          <w:ilvl w:val="0"/>
+          <w:numId w:val="13"/>
+        </w:numPr>
+        <w:rPr>
+          <w:b/>
+          <w:bCs/>
+        </w:rPr>
+      </w:pPr>
+      <w:r>
+        <w:rPr>
+          <w:b/>
+          <w:bCs/>
+        </w:rPr>
+        <w:t>Mapping ecosites</w:t>
+      </w:r>
+      <w:r>
+        <w:rPr>
+          <w:b/>
+          <w:bCs/>
+        </w:rPr>
+        <w:br/>
+      </w:r>
+      <w:r>
+        <w:t xml:space="preserve">This script can be used to map ecological sites. Currently, the lines associated with mapping are inactive (this is done by putting a “#” in front of the line. If you want to map your ecosites, remove the “#”. </w:t>
+      </w:r>
+      <w:r>
+        <w:br/>
+        <w:t xml:space="preserve">a.    Open ‘for_loop_file.R’ </w:t>
+      </w:r>
+      <w:r>
+        <w:br/>
+        <w:t>b.    Replace lines 2</w:t>
+      </w:r>
+      <w:r>
+        <w:t>3</w:t>
+      </w:r>
+      <w:r>
+        <w:t xml:space="preserve"> &amp; 2</w:t>
+      </w:r>
+      <w:r>
+        <w:t>4</w:t>
+      </w:r>
+      <w:r>
+        <w:t xml:space="preserve"> with your appropriate SSURGO map units and MLRA boundaries</w:t>
+      </w:r>
+      <w:r>
+        <w:br/>
+        <w:t>c.     Open ‘NASIS_data_to_EDIT_multiple.R’</w:t>
+      </w:r>
+      <w:r>
+        <w:br/>
+        <w:t>d.    Replace line 907 with the appropriate MLRASYM (currently set to ‘MLRASYM=23’)</w:t>
+      </w:r>
+      <w:r>
+        <w:br/>
+        <w:t>e.    Replace line 909 with the appropriate state ID (currently set to “california”)</w:t>
+      </w:r>
+    </w:p>
     <w:sectPr>
-      <w:headerReference w:type="default" r:id="rId9"/>
+      <w:headerReference w:type="default" r:id="rId10"/>
       <w:pgSz w:w="12240" w:h="15840"/>
       <w:pgMar w:top="1440" w:right="1440" w:bottom="1440" w:left="1440" w:header="720" w:footer="720" w:gutter="0"/>
       <w:cols w:space="720"/>
@@ -2025,7 +1938,7 @@
         <w:ind w:left="720" w:hanging="360"/>
       </w:pPr>
     </w:lvl>
-    <w:lvl w:ilvl="1" w:tplc="04090019" w:tentative="1">
+    <w:lvl w:ilvl="1" w:tplc="04090019">
       <w:start w:val="1"/>
       <w:numFmt w:val="lowerLetter"/>
       <w:lvlText w:val="%2."/>

</xml_diff>

<commit_message>
OVERHAUL: Acreage, plotly, standardized values.
</commit_message>
<xml_diff>
--- a/read_me.docx
+++ b/read_me.docx
@@ -177,7 +177,29 @@
         <w:ind w:left="720"/>
       </w:pPr>
       <w:r>
-        <w:t xml:space="preserve">I built a Shiny app that allows you to determine what map units are in your MLRA of interest. The Shiny app is essentially a way of filtering data produced and maintained by Dylan Beaudette (NRCS Research Soil Scientist). This methodology uses SSURGO data, so if you are using STATSGO data in places where SSURGO isn’t available (such as Alaska and other NOTCOM areas), you will need to use a different approach. Visit the ‘Mapunits in MLRA’ Shiny app </w:t>
+        <w:t xml:space="preserve">I built a Shiny app that allows you to determine what map units are in your MLRA of interest. The Shiny app is essentially a way of filtering data produced and maintained by Dylan Beaudette (NRCS Research Soil Scientist). This methodology uses SSURGO data, so if you are using STATSGO data in places where SSURGO isn’t available (such as Alaska and other NOTCOM areas), you will need to </w:t>
+      </w:r>
+      <w:r>
+        <w:t xml:space="preserve">determine the </w:t>
+      </w:r>
+      <w:proofErr w:type="spellStart"/>
+      <w:r>
+        <w:t>mapunits</w:t>
+      </w:r>
+      <w:proofErr w:type="spellEnd"/>
+      <w:r>
+        <w:t xml:space="preserve"> in your MLRA with a different approach.</w:t>
+      </w:r>
+      <w:r>
+        <w:t xml:space="preserve"> Visit the ‘</w:t>
+      </w:r>
+      <w:proofErr w:type="spellStart"/>
+      <w:r>
+        <w:t>Mapunits</w:t>
+      </w:r>
+      <w:proofErr w:type="spellEnd"/>
+      <w:r>
+        <w:t xml:space="preserve"> in MLRA’ Shiny app </w:t>
       </w:r>
       <w:hyperlink r:id="rId9" w:history="1">
         <w:r>
@@ -296,13 +318,27 @@
         </w:numPr>
       </w:pPr>
       <w:r>
-        <w:t xml:space="preserve">File &gt; navigate to </w:t>
+        <w:t xml:space="preserve">File &gt; </w:t>
+      </w:r>
+      <w:r>
+        <w:t xml:space="preserve">Save as &gt; </w:t>
+      </w:r>
+      <w:r>
+        <w:t xml:space="preserve">navigate to </w:t>
       </w:r>
       <w:r>
         <w:t xml:space="preserve">the folder with other ‘EDIT ecosite data’ files </w:t>
       </w:r>
       <w:r>
-        <w:t>&gt; name “ecosite_report” &gt; drop down ‘Save as type’ &gt; CSV UTF-8 (Comma delimited) &gt; Save</w:t>
+        <w:t>&gt; name “</w:t>
+      </w:r>
+      <w:proofErr w:type="spellStart"/>
+      <w:r>
+        <w:t>ecosite_report</w:t>
+      </w:r>
+      <w:proofErr w:type="spellEnd"/>
+      <w:r>
+        <w:t>” &gt; drop down ‘Save as type’ &gt; CSV (Comma delimited) &gt; Save</w:t>
       </w:r>
       <w:r>
         <w:t xml:space="preserve">. </w:t>
@@ -337,7 +373,15 @@
         </w:numPr>
       </w:pPr>
       <w:r>
-        <w:t>Open active_ecosites.Rmd in R Studio</w:t>
+        <w:t xml:space="preserve">Open </w:t>
+      </w:r>
+      <w:proofErr w:type="spellStart"/>
+      <w:r>
+        <w:t>active_ecosites.Rmd</w:t>
+      </w:r>
+      <w:proofErr w:type="spellEnd"/>
+      <w:r>
+        <w:t xml:space="preserve"> in R Studio</w:t>
       </w:r>
     </w:p>
     <w:p>
@@ -373,7 +417,15 @@
         </w:numPr>
       </w:pPr>
       <w:r>
-        <w:t>Select and copy the list of ecosites as instructed in the active_ecosites.Rmd file.</w:t>
+        <w:t xml:space="preserve">Select and copy the list of ecosites as instructed in the </w:t>
+      </w:r>
+      <w:proofErr w:type="spellStart"/>
+      <w:r>
+        <w:t>active_ecosites.Rmd</w:t>
+      </w:r>
+      <w:proofErr w:type="spellEnd"/>
+      <w:r>
+        <w:t xml:space="preserve"> file.</w:t>
       </w:r>
     </w:p>
     <w:p>
@@ -419,6 +471,7 @@
         <w:ind w:left="720"/>
       </w:pPr>
       <w:r>
+        <w:lastRenderedPageBreak/>
         <w:t xml:space="preserve">This step creates a report for a single ecosite. If you want to produce a report for multiple ecosites or all the ecosites in your MLRA, go to Step 4. </w:t>
       </w:r>
     </w:p>
@@ -431,8 +484,15 @@
         </w:numPr>
       </w:pPr>
       <w:r>
-        <w:lastRenderedPageBreak/>
-        <w:t>Open ‘NASIS_data_to_EDIT_single.Rmd’</w:t>
+        <w:t>Open ‘</w:t>
+      </w:r>
+      <w:proofErr w:type="spellStart"/>
+      <w:r>
+        <w:t>NASIS_data_to_EDIT_single.Rmd</w:t>
+      </w:r>
+      <w:proofErr w:type="spellEnd"/>
+      <w:r>
+        <w:t>’</w:t>
       </w:r>
     </w:p>
     <w:p>
@@ -456,7 +516,15 @@
         </w:numPr>
       </w:pPr>
       <w:r>
-        <w:t>Change the ecosite id code as described in ‘NASIS_data_to_EDIT_single.Rmd’</w:t>
+        <w:t>Change the ecosite id code as described in ‘</w:t>
+      </w:r>
+      <w:proofErr w:type="spellStart"/>
+      <w:r>
+        <w:t>NASIS_data_to_EDIT_single.Rmd</w:t>
+      </w:r>
+      <w:proofErr w:type="spellEnd"/>
+      <w:r>
+        <w:t>’</w:t>
       </w:r>
     </w:p>
     <w:p>
@@ -514,10 +582,19 @@
         <w:t xml:space="preserve">If you want to produce a report for </w:t>
       </w:r>
       <w:r>
-        <w:t xml:space="preserve">multiple ecosites or </w:t>
-      </w:r>
-      <w:r>
-        <w:t xml:space="preserve">all the ecosites in your MLRA, you can do that in this step. It will create an HTML file for all your ecosites and </w:t>
+        <w:t xml:space="preserve">multiple ecosites </w:t>
+      </w:r>
+      <w:r>
+        <w:t xml:space="preserve">(e.g., </w:t>
+      </w:r>
+      <w:r>
+        <w:t>all the ecosites in your MLRA</w:t>
+      </w:r>
+      <w:r>
+        <w:t>)</w:t>
+      </w:r>
+      <w:r>
+        <w:t xml:space="preserve">, you can do that in this step. It will create an HTML file for all your ecosites and </w:t>
       </w:r>
       <w:r>
         <w:t xml:space="preserve">will automatically </w:t>
@@ -541,7 +618,15 @@
         </w:numPr>
       </w:pPr>
       <w:r>
-        <w:t>Open ‘NASIS_data_to_EDIT_multiple.Rmd’</w:t>
+        <w:t>Open ‘</w:t>
+      </w:r>
+      <w:proofErr w:type="spellStart"/>
+      <w:r>
+        <w:t>NASIS_data_to_EDIT_multiple.Rmd</w:t>
+      </w:r>
+      <w:proofErr w:type="spellEnd"/>
+      <w:r>
+        <w:t>’</w:t>
       </w:r>
     </w:p>
     <w:p>
@@ -579,9 +664,11 @@
       <w:r>
         <w:t>Open ‘</w:t>
       </w:r>
+      <w:proofErr w:type="spellStart"/>
       <w:r>
         <w:t>for_loop_file.R</w:t>
       </w:r>
+      <w:proofErr w:type="spellEnd"/>
       <w:r>
         <w:t>’</w:t>
       </w:r>
@@ -602,6 +689,70 @@
       </w:r>
       <w:r>
         <w:t xml:space="preserve">. </w:t>
+      </w:r>
+    </w:p>
+    <w:p>
+      <w:pPr>
+        <w:pStyle w:val="ListParagraph"/>
+        <w:numPr>
+          <w:ilvl w:val="0"/>
+          <w:numId w:val="8"/>
+        </w:numPr>
+      </w:pPr>
+      <w:r>
+        <w:t>C</w:t>
+      </w:r>
+      <w:r>
+        <w:t>hange the file path on line 28. The easiest way to do that is to find the</w:t>
+      </w:r>
+      <w:r>
+        <w:t xml:space="preserve"> </w:t>
+      </w:r>
+      <w:r>
+        <w:t>'</w:t>
+      </w:r>
+      <w:proofErr w:type="spellStart"/>
+      <w:r>
+        <w:t>NASIS_data_to_EDIT_multiple.Rmd</w:t>
+      </w:r>
+      <w:proofErr w:type="spellEnd"/>
+      <w:r>
+        <w:t>’</w:t>
+      </w:r>
+      <w:r>
+        <w:t xml:space="preserve"> in your directory. It should be in the folder with all your other </w:t>
+      </w:r>
+      <w:r>
+        <w:t xml:space="preserve"> </w:t>
+      </w:r>
+      <w:r>
+        <w:t>'EDIT ecosite data' files. Shift + right click &gt; copy as path. Then paste the path in, replacing</w:t>
+      </w:r>
+      <w:r>
+        <w:t xml:space="preserve"> </w:t>
+      </w:r>
+      <w:r>
+        <w:t>the existing one</w:t>
+      </w:r>
+      <w:r>
+        <w:t xml:space="preserve"> on line 28</w:t>
+      </w:r>
+      <w:r>
+        <w:t xml:space="preserve">. That path will have backslashes </w:t>
+      </w:r>
+      <w:r>
+        <w:t>\</w:t>
+      </w:r>
+      <w:r>
+        <w:t xml:space="preserve"> these all need to be changed to </w:t>
+      </w:r>
+      <w:proofErr w:type="spellStart"/>
+      <w:r>
+        <w:t>forwardslashes</w:t>
+      </w:r>
+      <w:proofErr w:type="spellEnd"/>
+      <w:r>
+        <w:t xml:space="preserve"> /</w:t>
       </w:r>
     </w:p>
     <w:p>
@@ -659,7 +810,15 @@
       </w:r>
       <w:r>
         <w:br/>
-        <w:t xml:space="preserve">a.    Open ‘for_loop_file.R’ </w:t>
+        <w:t>a.    Open ‘</w:t>
+      </w:r>
+      <w:proofErr w:type="spellStart"/>
+      <w:r>
+        <w:t>for_loop_file.R</w:t>
+      </w:r>
+      <w:proofErr w:type="spellEnd"/>
+      <w:r>
+        <w:t xml:space="preserve">’ </w:t>
       </w:r>
       <w:r>
         <w:br/>
@@ -679,15 +838,43 @@
       </w:r>
       <w:r>
         <w:br/>
-        <w:t>c.     Open ‘NASIS_data_to_EDIT_multiple.R’</w:t>
+        <w:t>c.     Open ‘</w:t>
+      </w:r>
+      <w:proofErr w:type="spellStart"/>
+      <w:r>
+        <w:t>NASIS_data_to_EDIT_multiple.R</w:t>
+      </w:r>
+      <w:proofErr w:type="spellEnd"/>
+      <w:r>
+        <w:t>’</w:t>
       </w:r>
       <w:r>
         <w:br/>
-        <w:t>d.    Replace line 907 with the appropriate MLRASYM (currently set to ‘MLRASYM=23’)</w:t>
+        <w:t xml:space="preserve">d.    Replace line </w:t>
+      </w:r>
+      <w:r>
+        <w:t xml:space="preserve">4134 </w:t>
+      </w:r>
+      <w:r>
+        <w:t>with the appropriate MLRASYM (currently set to ‘MLRASYM=23’)</w:t>
       </w:r>
       <w:r>
         <w:br/>
-        <w:t>e.    Replace line 909 with the appropriate state ID (currently set to “california”)</w:t>
+        <w:t xml:space="preserve">e.    Replace line </w:t>
+      </w:r>
+      <w:r>
+        <w:t>4136</w:t>
+      </w:r>
+      <w:r>
+        <w:t xml:space="preserve"> with the appropriate state ID (currently set to “</w:t>
+      </w:r>
+      <w:proofErr w:type="spellStart"/>
+      <w:r>
+        <w:t>california</w:t>
+      </w:r>
+      <w:proofErr w:type="spellEnd"/>
+      <w:r>
+        <w:t>”)</w:t>
       </w:r>
     </w:p>
     <w:sectPr>

</xml_diff>

<commit_message>
frags low, high, rv
</commit_message>
<xml_diff>
--- a/read_me.docx
+++ b/read_me.docx
@@ -180,26 +180,10 @@
         <w:t xml:space="preserve">I built a Shiny app that allows you to determine what map units are in your MLRA of interest. The Shiny app is essentially a way of filtering data produced and maintained by Dylan Beaudette (NRCS Research Soil Scientist). This methodology uses SSURGO data, so if you are using STATSGO data in places where SSURGO isn’t available (such as Alaska and other NOTCOM areas), you will need to </w:t>
       </w:r>
       <w:r>
-        <w:t xml:space="preserve">determine the </w:t>
-      </w:r>
-      <w:proofErr w:type="spellStart"/>
-      <w:r>
-        <w:t>mapunits</w:t>
-      </w:r>
-      <w:proofErr w:type="spellEnd"/>
-      <w:r>
-        <w:t xml:space="preserve"> in your MLRA with a different approach.</w:t>
-      </w:r>
-      <w:r>
-        <w:t xml:space="preserve"> Visit the ‘</w:t>
-      </w:r>
-      <w:proofErr w:type="spellStart"/>
-      <w:r>
-        <w:t>Mapunits</w:t>
-      </w:r>
-      <w:proofErr w:type="spellEnd"/>
-      <w:r>
-        <w:t xml:space="preserve"> in MLRA’ Shiny app </w:t>
+        <w:t>determine the mapunits in your MLRA with a different approach.</w:t>
+      </w:r>
+      <w:r>
+        <w:t xml:space="preserve"> Visit the ‘Mapunits in MLRA’ Shiny app </w:t>
       </w:r>
       <w:hyperlink r:id="rId9" w:history="1">
         <w:r>
@@ -264,10 +248,22 @@
         <w:t xml:space="preserve"> &gt; EXPORT – Ecological site concept data by MUKEY list v</w:t>
       </w:r>
       <w:r>
-        <w:t>3</w:t>
-      </w:r>
-      <w:r>
-        <w:t xml:space="preserve"> (report created by Steve Campbell, workflow shown to me by Jamin Johanson)</w:t>
+        <w:t>4</w:t>
+      </w:r>
+      <w:r>
+        <w:t xml:space="preserve"> (</w:t>
+      </w:r>
+      <w:r>
+        <w:t>originally</w:t>
+      </w:r>
+      <w:r>
+        <w:t xml:space="preserve"> created by Steve Campbell,</w:t>
+      </w:r>
+      <w:r>
+        <w:t xml:space="preserve"> modified by Andrew Brown and Nathan Roe</w:t>
+      </w:r>
+      <w:r>
+        <w:t>)</w:t>
       </w:r>
     </w:p>
     <w:p>
@@ -330,15 +326,7 @@
         <w:t xml:space="preserve">the folder with other ‘EDIT ecosite data’ files </w:t>
       </w:r>
       <w:r>
-        <w:t>&gt; name “</w:t>
-      </w:r>
-      <w:proofErr w:type="spellStart"/>
-      <w:r>
-        <w:t>ecosite_report</w:t>
-      </w:r>
-      <w:proofErr w:type="spellEnd"/>
-      <w:r>
-        <w:t>” &gt; drop down ‘Save as type’ &gt; CSV (Comma delimited) &gt; Save</w:t>
+        <w:t>&gt; name “ecosite_report” &gt; drop down ‘Save as type’ &gt; CSV (Comma delimited) &gt; Save</w:t>
       </w:r>
       <w:r>
         <w:t xml:space="preserve">. </w:t>
@@ -373,20 +361,7 @@
         </w:numPr>
       </w:pPr>
       <w:r>
-        <w:t xml:space="preserve">Open </w:t>
-      </w:r>
-      <w:proofErr w:type="spellStart"/>
-      <w:r>
-        <w:t>active_</w:t>
-      </w:r>
-      <w:proofErr w:type="gramStart"/>
-      <w:r>
-        <w:t>ecosites.Rmd</w:t>
-      </w:r>
-      <w:proofErr w:type="spellEnd"/>
-      <w:proofErr w:type="gramEnd"/>
-      <w:r>
-        <w:t xml:space="preserve"> in R Studio</w:t>
+        <w:t>Open active_ecosites.Rmd in R Studio</w:t>
       </w:r>
     </w:p>
     <w:p>
@@ -407,20 +382,7 @@
         <w:t xml:space="preserve"> and </w:t>
       </w:r>
       <w:r>
-        <w:t xml:space="preserve">change the MLRA of interest defined later in the script. Refer to the top of the </w:t>
-      </w:r>
-      <w:proofErr w:type="spellStart"/>
-      <w:r>
-        <w:t>active_</w:t>
-      </w:r>
-      <w:proofErr w:type="gramStart"/>
-      <w:r>
-        <w:t>ecosites.Rmd</w:t>
-      </w:r>
-      <w:proofErr w:type="spellEnd"/>
-      <w:proofErr w:type="gramEnd"/>
-      <w:r>
-        <w:t xml:space="preserve"> for the specific location of where MLRAs are defined. </w:t>
+        <w:t xml:space="preserve">change the MLRA of interest defined later in the script. Refer to the top of the active_ecosites.Rmd for the specific location of where MLRAs are defined. </w:t>
       </w:r>
     </w:p>
     <w:p>
@@ -444,15 +406,7 @@
         </w:numPr>
       </w:pPr>
       <w:r>
-        <w:t xml:space="preserve">Select and copy the list of ecosites as instructed in the </w:t>
-      </w:r>
-      <w:proofErr w:type="spellStart"/>
-      <w:r>
-        <w:t>active_ecosites.Rmd</w:t>
-      </w:r>
-      <w:proofErr w:type="spellEnd"/>
-      <w:r>
-        <w:t xml:space="preserve"> file.</w:t>
+        <w:t>Select and copy the list of ecosites as instructed in the active_ecosites.Rmd file.</w:t>
       </w:r>
     </w:p>
     <w:p>
@@ -511,20 +465,7 @@
         </w:numPr>
       </w:pPr>
       <w:r>
-        <w:t>Open ‘</w:t>
-      </w:r>
-      <w:proofErr w:type="spellStart"/>
-      <w:r>
-        <w:t>NASIS_data_to_EDIT_</w:t>
-      </w:r>
-      <w:proofErr w:type="gramStart"/>
-      <w:r>
-        <w:t>single.Rmd</w:t>
-      </w:r>
-      <w:proofErr w:type="spellEnd"/>
-      <w:proofErr w:type="gramEnd"/>
-      <w:r>
-        <w:t>’</w:t>
+        <w:t>Open ‘NASIS_data_to_EDIT_single.Rmd’</w:t>
       </w:r>
     </w:p>
     <w:p>
@@ -548,20 +489,7 @@
         </w:numPr>
       </w:pPr>
       <w:r>
-        <w:t>Change the ecosite id code as described in ‘</w:t>
-      </w:r>
-      <w:proofErr w:type="spellStart"/>
-      <w:r>
-        <w:t>NASIS_data_to_EDIT_</w:t>
-      </w:r>
-      <w:proofErr w:type="gramStart"/>
-      <w:r>
-        <w:t>single.Rmd</w:t>
-      </w:r>
-      <w:proofErr w:type="spellEnd"/>
-      <w:proofErr w:type="gramEnd"/>
-      <w:r>
-        <w:t>’</w:t>
+        <w:t>Change the ecosite id code as described in ‘NASIS_data_to_EDIT_single.Rmd’</w:t>
       </w:r>
     </w:p>
     <w:p>
@@ -637,21 +565,94 @@
         <w:t xml:space="preserve">will automatically </w:t>
       </w:r>
       <w:r>
-        <w:t>save them with the ecosite id code (</w:t>
-      </w:r>
-      <w:proofErr w:type="gramStart"/>
-      <w:r>
-        <w:t>i.e.</w:t>
-      </w:r>
-      <w:proofErr w:type="gramEnd"/>
+        <w:t xml:space="preserve">save them with the ecosite id code (i.e. </w:t>
+      </w:r>
+      <w:r>
+        <w:t>R018XI163CA</w:t>
+      </w:r>
+      <w:r>
+        <w:t>.html)</w:t>
+      </w:r>
+    </w:p>
+    <w:p>
+      <w:pPr>
+        <w:pStyle w:val="ListParagraph"/>
+        <w:numPr>
+          <w:ilvl w:val="0"/>
+          <w:numId w:val="8"/>
+        </w:numPr>
+      </w:pPr>
+      <w:r>
+        <w:t>Open ‘for_loop_file.R”</w:t>
+      </w:r>
+    </w:p>
+    <w:p>
+      <w:pPr>
+        <w:pStyle w:val="ListParagraph"/>
+        <w:numPr>
+          <w:ilvl w:val="0"/>
+          <w:numId w:val="8"/>
+        </w:numPr>
+      </w:pPr>
+      <w:r>
+        <w:t xml:space="preserve">Replace the list of ecosites with your list of ecosites created in Step </w:t>
+      </w:r>
+      <w:r>
+        <w:t>4</w:t>
+      </w:r>
+      <w:r>
+        <w:t xml:space="preserve">. Make sure that you remove any erroneous ecosites. Make sure that the list follows the format of  </w:t>
+      </w:r>
+      <w:r>
+        <w:t>c(‘F018XC201CA’, ‘F018XI205CA’, ‘R018XI163CA’)</w:t>
+      </w:r>
+      <w:r>
+        <w:t xml:space="preserve">. </w:t>
+      </w:r>
+    </w:p>
+    <w:p>
+      <w:pPr>
+        <w:pStyle w:val="ListParagraph"/>
+        <w:numPr>
+          <w:ilvl w:val="0"/>
+          <w:numId w:val="8"/>
+        </w:numPr>
+      </w:pPr>
+      <w:r>
+        <w:t>C</w:t>
+      </w:r>
+      <w:r>
+        <w:t>hange the file path on line 28. The easiest way to do that is to find the</w:t>
+      </w:r>
       <w:r>
         <w:t xml:space="preserve"> </w:t>
       </w:r>
       <w:r>
-        <w:t>R018XI163CA</w:t>
-      </w:r>
-      <w:r>
-        <w:t>.html)</w:t>
+        <w:t>'NASIS_data_to_EDIT_multiple.Rmd</w:t>
+      </w:r>
+      <w:r>
+        <w:t>’</w:t>
+      </w:r>
+      <w:r>
+        <w:t xml:space="preserve"> in your directory. It should be in the folder with all your other  'EDIT ecosite data' files. Shift + right click &gt; copy as path. Then paste the path in, replacing</w:t>
+      </w:r>
+      <w:r>
+        <w:t xml:space="preserve"> </w:t>
+      </w:r>
+      <w:r>
+        <w:t>the existing one</w:t>
+      </w:r>
+      <w:r>
+        <w:t xml:space="preserve"> on line 28</w:t>
+      </w:r>
+      <w:r>
+        <w:t xml:space="preserve">. That path will have backslashes </w:t>
+      </w:r>
+      <w:r>
+        <w:t>\</w:t>
+      </w:r>
+      <w:r>
+        <w:t xml:space="preserve"> these all need to be changed to forwardslashes /</w:t>
       </w:r>
     </w:p>
     <w:p>
@@ -663,20 +664,7 @@
         </w:numPr>
       </w:pPr>
       <w:r>
-        <w:t>Open ‘</w:t>
-      </w:r>
-      <w:proofErr w:type="spellStart"/>
-      <w:r>
-        <w:t>for_loop_</w:t>
-      </w:r>
-      <w:proofErr w:type="gramStart"/>
-      <w:r>
-        <w:t>file.R</w:t>
-      </w:r>
-      <w:proofErr w:type="spellEnd"/>
-      <w:proofErr w:type="gramEnd"/>
-      <w:r>
-        <w:t>”</w:t>
+        <w:t xml:space="preserve">Save file </w:t>
       </w:r>
     </w:p>
     <w:p>
@@ -688,27 +676,7 @@
         </w:numPr>
       </w:pPr>
       <w:r>
-        <w:t xml:space="preserve">Replace the list of ecosites with your list of ecosites created in Step </w:t>
-      </w:r>
-      <w:r>
-        <w:t>4</w:t>
-      </w:r>
-      <w:r>
-        <w:t xml:space="preserve">. Make sure that you remove any erroneous ecosites. Make sure that the list follows the format </w:t>
-      </w:r>
-      <w:proofErr w:type="gramStart"/>
-      <w:r>
-        <w:t xml:space="preserve">of  </w:t>
-      </w:r>
-      <w:r>
-        <w:t>c</w:t>
-      </w:r>
-      <w:proofErr w:type="gramEnd"/>
-      <w:r>
-        <w:t>(‘F018XC201CA’, ‘F018XI205CA’, ‘R018XI163CA’)</w:t>
-      </w:r>
-      <w:r>
-        <w:t xml:space="preserve">. </w:t>
+        <w:t>Open ‘NASIS_data_to_EDIT_multiple.Rmd’</w:t>
       </w:r>
     </w:p>
     <w:p>
@@ -720,66 +688,7 @@
         </w:numPr>
       </w:pPr>
       <w:r>
-        <w:t>C</w:t>
-      </w:r>
-      <w:r>
-        <w:t>hange the file path on line 28. The easiest way to do that is to find the</w:t>
-      </w:r>
-      <w:r>
-        <w:t xml:space="preserve"> </w:t>
-      </w:r>
-      <w:r>
-        <w:t>'</w:t>
-      </w:r>
-      <w:proofErr w:type="spellStart"/>
-      <w:r>
-        <w:t>NASIS_data_to_EDIT_</w:t>
-      </w:r>
-      <w:proofErr w:type="gramStart"/>
-      <w:r>
-        <w:t>multiple.Rmd</w:t>
-      </w:r>
-      <w:proofErr w:type="spellEnd"/>
-      <w:proofErr w:type="gramEnd"/>
-      <w:r>
-        <w:t>’</w:t>
-      </w:r>
-      <w:r>
-        <w:t xml:space="preserve"> in your directory. It should be in the folder with all your </w:t>
-      </w:r>
-      <w:proofErr w:type="gramStart"/>
-      <w:r>
-        <w:t>other  '</w:t>
-      </w:r>
-      <w:proofErr w:type="gramEnd"/>
-      <w:r>
-        <w:t>EDIT ecosite data' files. Shift + right click &gt; copy as path. Then paste the path in, replacing</w:t>
-      </w:r>
-      <w:r>
-        <w:t xml:space="preserve"> </w:t>
-      </w:r>
-      <w:r>
-        <w:t>the existing one</w:t>
-      </w:r>
-      <w:r>
-        <w:t xml:space="preserve"> on line 28</w:t>
-      </w:r>
-      <w:r>
-        <w:t xml:space="preserve">. That path will have backslashes </w:t>
-      </w:r>
-      <w:r>
-        <w:t>\</w:t>
-      </w:r>
-      <w:r>
-        <w:t xml:space="preserve"> these all need to be changed to </w:t>
-      </w:r>
-      <w:proofErr w:type="spellStart"/>
-      <w:r>
-        <w:t>forwardslashes</w:t>
-      </w:r>
-      <w:proofErr w:type="spellEnd"/>
-      <w:r>
-        <w:t xml:space="preserve"> /</w:t>
+        <w:t>Follow the instructions in that file to change the file path to your NASIS report created in Step 3.</w:t>
       </w:r>
     </w:p>
     <w:p>
@@ -791,7 +700,7 @@
         </w:numPr>
       </w:pPr>
       <w:r>
-        <w:t xml:space="preserve">Save file </w:t>
+        <w:t>Save file</w:t>
       </w:r>
     </w:p>
     <w:p>
@@ -803,78 +712,7 @@
         </w:numPr>
       </w:pPr>
       <w:r>
-        <w:t>Open ‘</w:t>
-      </w:r>
-      <w:proofErr w:type="spellStart"/>
-      <w:r>
-        <w:t>NASIS_data_to_EDIT_</w:t>
-      </w:r>
-      <w:proofErr w:type="gramStart"/>
-      <w:r>
-        <w:t>multiple.Rmd</w:t>
-      </w:r>
-      <w:proofErr w:type="spellEnd"/>
-      <w:proofErr w:type="gramEnd"/>
-      <w:r>
-        <w:t>’</w:t>
-      </w:r>
-    </w:p>
-    <w:p>
-      <w:pPr>
-        <w:pStyle w:val="ListParagraph"/>
-        <w:numPr>
-          <w:ilvl w:val="0"/>
-          <w:numId w:val="8"/>
-        </w:numPr>
-      </w:pPr>
-      <w:r>
-        <w:t xml:space="preserve">Follow the instructions in that file to change the file path to your NASIS report created in Step </w:t>
-      </w:r>
-      <w:r>
-        <w:t>3</w:t>
-      </w:r>
-      <w:r>
-        <w:t>.</w:t>
-      </w:r>
-    </w:p>
-    <w:p>
-      <w:pPr>
-        <w:pStyle w:val="ListParagraph"/>
-        <w:numPr>
-          <w:ilvl w:val="0"/>
-          <w:numId w:val="8"/>
-        </w:numPr>
-      </w:pPr>
-      <w:r>
-        <w:t>Save file</w:t>
-      </w:r>
-    </w:p>
-    <w:p>
-      <w:pPr>
-        <w:pStyle w:val="ListParagraph"/>
-        <w:numPr>
-          <w:ilvl w:val="0"/>
-          <w:numId w:val="8"/>
-        </w:numPr>
-      </w:pPr>
-      <w:r>
-        <w:t xml:space="preserve">Re-open </w:t>
-      </w:r>
-      <w:r>
-        <w:t>‘</w:t>
-      </w:r>
-      <w:proofErr w:type="spellStart"/>
-      <w:r>
-        <w:t>for_loop_</w:t>
-      </w:r>
-      <w:proofErr w:type="gramStart"/>
-      <w:r>
-        <w:t>file.R</w:t>
-      </w:r>
-      <w:proofErr w:type="spellEnd"/>
-      <w:proofErr w:type="gramEnd"/>
-      <w:r>
-        <w:t>’</w:t>
+        <w:t>Re-open ‘for_loop_file.R’</w:t>
       </w:r>
     </w:p>
     <w:p>
@@ -932,20 +770,7 @@
       </w:r>
       <w:r>
         <w:br/>
-        <w:t>a.    Open ‘</w:t>
-      </w:r>
-      <w:proofErr w:type="spellStart"/>
-      <w:r>
-        <w:t>for_loop_</w:t>
-      </w:r>
-      <w:proofErr w:type="gramStart"/>
-      <w:r>
-        <w:t>file.R</w:t>
-      </w:r>
-      <w:proofErr w:type="spellEnd"/>
-      <w:proofErr w:type="gramEnd"/>
-      <w:r>
-        <w:t xml:space="preserve">’ </w:t>
+        <w:t xml:space="preserve">a.    Open ‘for_loop_file.R’ </w:t>
       </w:r>
       <w:r>
         <w:br/>
@@ -965,20 +790,7 @@
       </w:r>
       <w:r>
         <w:br/>
-        <w:t>c.     Open ‘</w:t>
-      </w:r>
-      <w:proofErr w:type="spellStart"/>
-      <w:r>
-        <w:t>NASIS_data_to_EDIT_</w:t>
-      </w:r>
-      <w:proofErr w:type="gramStart"/>
-      <w:r>
-        <w:t>multiple.R</w:t>
-      </w:r>
-      <w:proofErr w:type="spellEnd"/>
-      <w:proofErr w:type="gramEnd"/>
-      <w:r>
-        <w:t>’</w:t>
+        <w:t>c.     Open ‘NASIS_data_to_EDIT_multiple.R’</w:t>
       </w:r>
       <w:r>
         <w:br/>
@@ -998,15 +810,7 @@
         <w:t>4136</w:t>
       </w:r>
       <w:r>
-        <w:t xml:space="preserve"> with the appropriate state ID (currently set to “</w:t>
-      </w:r>
-      <w:proofErr w:type="spellStart"/>
-      <w:r>
-        <w:t>california</w:t>
-      </w:r>
-      <w:proofErr w:type="spellEnd"/>
-      <w:r>
-        <w:t>”)</w:t>
+        <w:t xml:space="preserve"> with the appropriate state ID (currently set to “california”)</w:t>
       </w:r>
     </w:p>
     <w:sectPr>

</xml_diff>

<commit_message>
value hover, restriction lines, depth class discussion, etc.
</commit_message>
<xml_diff>
--- a/read_me.docx
+++ b/read_me.docx
@@ -296,19 +296,7 @@
         <w:t>4</w:t>
       </w:r>
       <w:r>
-        <w:t xml:space="preserve"> (</w:t>
-      </w:r>
-      <w:r>
-        <w:t>originally</w:t>
-      </w:r>
-      <w:r>
-        <w:t xml:space="preserve"> created by Steve Campbell,</w:t>
-      </w:r>
-      <w:r>
-        <w:t xml:space="preserve"> modified by Andrew Brown and Nathan Roe</w:t>
-      </w:r>
-      <w:r>
-        <w:t>)</w:t>
+        <w:t xml:space="preserve"> </w:t>
       </w:r>
     </w:p>
     <w:p>
@@ -329,7 +317,19 @@
         <w:t>2</w:t>
       </w:r>
       <w:r>
-        <w:t xml:space="preserve">.  &gt; Select “True” for only major components &gt; </w:t>
+        <w:t xml:space="preserve">.  &gt; Select </w:t>
+      </w:r>
+      <w:r>
+        <w:t>True/False</w:t>
+      </w:r>
+      <w:r>
+        <w:t xml:space="preserve"> </w:t>
+      </w:r>
+      <w:r>
+        <w:t>depending on whether you want majors/minor components</w:t>
+      </w:r>
+      <w:r>
+        <w:t xml:space="preserve"> &gt; </w:t>
       </w:r>
       <w:proofErr w:type="gramStart"/>
       <w:r>
@@ -572,11 +572,14 @@
         </w:numPr>
       </w:pPr>
       <w:r>
-        <w:t xml:space="preserve">Change the MLRAs defined on line 25 to your MLRA(s) of </w:t>
+        <w:t>Change the MLRAs defined on line 25 to your MLRA(s) of interest</w:t>
+      </w:r>
+      <w:r>
+        <w:t xml:space="preserve"> – read the line above for instructions on formatting the </w:t>
       </w:r>
       <w:proofErr w:type="gramStart"/>
       <w:r>
-        <w:t>interest</w:t>
+        <w:t>MLRA</w:t>
       </w:r>
       <w:proofErr w:type="gramEnd"/>
     </w:p>

</xml_diff>